<commit_message>
Second Submission of Project
</commit_message>
<xml_diff>
--- a/Word Docs/FunctionalSafetyConcept_LaneAssistance.docx
+++ b/Word Docs/FunctionalSafetyConcept_LaneAssistance.docx
@@ -194,7 +194,13 @@
         <w:rPr>
           <w:rFonts w:ascii="Calibri" w:eastAsia="Calibri" w:hAnsi="Calibri" w:cs="Calibri"/>
         </w:rPr>
-        <w:t>1.0</w:t>
+        <w:t>2</w:t>
+      </w:r>
+      <w:r>
+        <w:rPr>
+          <w:rFonts w:ascii="Calibri" w:eastAsia="Calibri" w:hAnsi="Calibri" w:cs="Calibri"/>
+        </w:rPr>
+        <w:t>.0</w:t>
       </w:r>
     </w:p>
     <w:p/>
@@ -528,27 +534,19 @@
                 <w:szCs w:val="22"/>
               </w:rPr>
             </w:pPr>
-          </w:p>
-        </w:tc>
-        <w:tc>
-          <w:tcPr>
-            <w:tcW w:w="1275" w:type="dxa"/>
-          </w:tcPr>
-          <w:p>
-            <w:pPr>
-              <w:widowControl w:val="0"/>
-              <w:contextualSpacing w:val="0"/>
+            <w:r>
               <w:rPr>
                 <w:rFonts w:ascii="Calibri" w:eastAsia="Calibri" w:hAnsi="Calibri" w:cs="Calibri"/>
                 <w:sz w:val="22"/>
                 <w:szCs w:val="22"/>
               </w:rPr>
-            </w:pPr>
-          </w:p>
-        </w:tc>
-        <w:tc>
-          <w:tcPr>
-            <w:tcW w:w="2100" w:type="dxa"/>
+              <w:t>12/18/17</w:t>
+            </w:r>
+          </w:p>
+        </w:tc>
+        <w:tc>
+          <w:tcPr>
+            <w:tcW w:w="1275" w:type="dxa"/>
           </w:tcPr>
           <w:p>
             <w:pPr>
@@ -560,22 +558,62 @@
                 <w:szCs w:val="22"/>
               </w:rPr>
             </w:pPr>
-          </w:p>
-        </w:tc>
-        <w:tc>
-          <w:tcPr>
-            <w:tcW w:w="4785" w:type="dxa"/>
-          </w:tcPr>
-          <w:p>
-            <w:pPr>
-              <w:widowControl w:val="0"/>
-              <w:contextualSpacing w:val="0"/>
+            <w:r>
               <w:rPr>
                 <w:rFonts w:ascii="Calibri" w:eastAsia="Calibri" w:hAnsi="Calibri" w:cs="Calibri"/>
                 <w:sz w:val="22"/>
                 <w:szCs w:val="22"/>
               </w:rPr>
-            </w:pPr>
+              <w:t>2.0</w:t>
+            </w:r>
+          </w:p>
+        </w:tc>
+        <w:tc>
+          <w:tcPr>
+            <w:tcW w:w="2100" w:type="dxa"/>
+          </w:tcPr>
+          <w:p>
+            <w:pPr>
+              <w:widowControl w:val="0"/>
+              <w:contextualSpacing w:val="0"/>
+              <w:rPr>
+                <w:rFonts w:ascii="Calibri" w:eastAsia="Calibri" w:hAnsi="Calibri" w:cs="Calibri"/>
+                <w:sz w:val="22"/>
+                <w:szCs w:val="22"/>
+              </w:rPr>
+            </w:pPr>
+            <w:r>
+              <w:rPr>
+                <w:rFonts w:ascii="Calibri" w:eastAsia="Calibri" w:hAnsi="Calibri" w:cs="Calibri"/>
+                <w:sz w:val="22"/>
+                <w:szCs w:val="22"/>
+              </w:rPr>
+              <w:t>Vatche Donikian</w:t>
+            </w:r>
+          </w:p>
+        </w:tc>
+        <w:tc>
+          <w:tcPr>
+            <w:tcW w:w="4785" w:type="dxa"/>
+          </w:tcPr>
+          <w:p>
+            <w:pPr>
+              <w:widowControl w:val="0"/>
+              <w:contextualSpacing w:val="0"/>
+              <w:rPr>
+                <w:rFonts w:ascii="Calibri" w:eastAsia="Calibri" w:hAnsi="Calibri" w:cs="Calibri"/>
+                <w:sz w:val="22"/>
+                <w:szCs w:val="22"/>
+              </w:rPr>
+            </w:pPr>
+            <w:r>
+              <w:rPr>
+                <w:rFonts w:ascii="Calibri" w:eastAsia="Calibri" w:hAnsi="Calibri" w:cs="Calibri"/>
+                <w:sz w:val="22"/>
+                <w:szCs w:val="22"/>
+              </w:rPr>
+              <w:t>Second Submission</w:t>
+            </w:r>
           </w:p>
         </w:tc>
       </w:tr>
@@ -1051,14 +1089,7 @@
                 <w:color w:val="1155CC"/>
                 <w:u w:val="single"/>
               </w:rPr>
-              <w:t>Allocation of Func</w:t>
-            </w:r>
-            <w:r>
-              <w:rPr>
-                <w:color w:val="1155CC"/>
-                <w:u w:val="single"/>
-              </w:rPr>
-              <w:t>tional Safety Requirements to Architecture Elements</w:t>
+              <w:t>Allocation of Functional Safety Requirements to Architecture Elements</w:t>
             </w:r>
           </w:hyperlink>
         </w:p>
@@ -1323,13 +1354,7 @@
         <w:rPr>
           <w:rFonts w:eastAsia="Calibri"/>
         </w:rPr>
-        <w:t xml:space="preserve">The </w:t>
-      </w:r>
-      <w:r>
-        <w:rPr>
-          <w:rFonts w:eastAsia="Calibri"/>
-        </w:rPr>
-        <w:t>preliminary architecture</w:t>
+        <w:t>The preliminary architecture</w:t>
       </w:r>
       <w:r>
         <w:rPr>
@@ -2425,7 +2450,25 @@
               <w:widowControl w:val="0"/>
             </w:pPr>
             <w:r>
-              <w:t xml:space="preserve">The lane keeping item shall ensure that the lane departure oscillating torque amplitude is below </w:t>
+              <w:t xml:space="preserve">The </w:t>
+            </w:r>
+            <w:r>
+              <w:t>EPS ECU</w:t>
+            </w:r>
+            <w:r>
+              <w:t xml:space="preserve"> </w:t>
+            </w:r>
+            <w:r>
+              <w:t xml:space="preserve">shall </w:t>
+            </w:r>
+            <w:r>
+              <w:t>ensure tha</w:t>
+            </w:r>
+            <w:r>
+              <w:t>t the lane departure warning</w:t>
+            </w:r>
+            <w:r>
+              <w:t xml:space="preserve"> torque amplitude is below </w:t>
             </w:r>
             <w:proofErr w:type="spellStart"/>
             <w:r>
@@ -2563,7 +2606,18 @@
               <w:widowControl w:val="0"/>
             </w:pPr>
             <w:r>
-              <w:t xml:space="preserve">The lane keeping item shall ensure that the lane departure oscillating torque frequency is below </w:t>
+              <w:t xml:space="preserve">The </w:t>
+            </w:r>
+            <w:r>
+              <w:t>EPS ECU</w:t>
+            </w:r>
+            <w:r>
+              <w:t xml:space="preserve"> shall ensure that the lane departure </w:t>
+            </w:r>
+            <w:bookmarkStart w:id="17" w:name="_GoBack"/>
+            <w:bookmarkEnd w:id="17"/>
+            <w:r>
+              <w:t xml:space="preserve"> torque frequency is below </w:t>
             </w:r>
             <w:proofErr w:type="spellStart"/>
             <w:r>
@@ -2968,13 +3022,7 @@
               <w:widowControl w:val="0"/>
             </w:pPr>
             <w:r>
-              <w:t xml:space="preserve">Choose a maximum torque </w:t>
-            </w:r>
-            <w:r>
-              <w:t>frequency</w:t>
-            </w:r>
-            <w:r>
-              <w:t>, and t</w:t>
+              <w:t>Choose a maximum torque frequency, and t</w:t>
             </w:r>
             <w:r>
               <w:t>est how drivers react to different torque frequencies to prove that we chose an appropriate value</w:t>
@@ -3606,8 +3654,8 @@
         <w:pStyle w:val="Heading2"/>
         <w:contextualSpacing w:val="0"/>
       </w:pPr>
-      <w:bookmarkStart w:id="17" w:name="_74udkdvf7nod" w:colFirst="0" w:colLast="0"/>
-      <w:bookmarkEnd w:id="17"/>
+      <w:bookmarkStart w:id="18" w:name="_74udkdvf7nod" w:colFirst="0" w:colLast="0"/>
+      <w:bookmarkEnd w:id="18"/>
       <w:r>
         <w:t>Refinement of the System Architecture</w:t>
       </w:r>
@@ -3681,14 +3729,11 @@
         <w:pStyle w:val="Heading2"/>
         <w:contextualSpacing w:val="0"/>
       </w:pPr>
-      <w:bookmarkStart w:id="18" w:name="_g2lqf7kmbspk" w:colFirst="0" w:colLast="0"/>
-      <w:bookmarkEnd w:id="18"/>
+      <w:bookmarkStart w:id="19" w:name="_g2lqf7kmbspk" w:colFirst="0" w:colLast="0"/>
+      <w:bookmarkEnd w:id="19"/>
       <w:r>
         <w:lastRenderedPageBreak/>
-        <w:t>Allocation of Functional Safety Requirement</w:t>
-      </w:r>
-      <w:r>
-        <w:t>s to Architecture Elements</w:t>
+        <w:t>Allocation of Functional Safety Requirements to Architecture Elements</w:t>
       </w:r>
     </w:p>
     <w:p/>
@@ -3792,13 +3837,7 @@
               <w:rPr>
                 <w:b/>
               </w:rPr>
-              <w:t>Electronic Pow</w:t>
-            </w:r>
-            <w:r>
-              <w:rPr>
-                <w:b/>
-              </w:rPr>
-              <w:t>er Steering ECU</w:t>
+              <w:t>Electronic Power Steering ECU</w:t>
             </w:r>
           </w:p>
         </w:tc>
@@ -4285,16 +4324,13 @@
         <w:pStyle w:val="Heading2"/>
         <w:contextualSpacing w:val="0"/>
       </w:pPr>
-      <w:bookmarkStart w:id="19" w:name="_4w6r8buy4lrp" w:colFirst="0" w:colLast="0"/>
-      <w:bookmarkEnd w:id="19"/>
+      <w:bookmarkStart w:id="20" w:name="_4w6r8buy4lrp" w:colFirst="0" w:colLast="0"/>
+      <w:bookmarkEnd w:id="20"/>
       <w:r>
         <w:t>Warning and Degradation Concept</w:t>
       </w:r>
     </w:p>
-    <w:p>
-      <w:bookmarkStart w:id="20" w:name="_GoBack"/>
-      <w:bookmarkEnd w:id="20"/>
-    </w:p>
+    <w:p/>
     <w:tbl>
       <w:tblPr>
         <w:tblStyle w:val="a8"/>
@@ -4511,10 +4547,7 @@
               <w:spacing w:line="240" w:lineRule="auto"/>
             </w:pPr>
             <w:r>
-              <w:t>Malfunction_01</w:t>
-            </w:r>
-            <w:r>
-              <w:t xml:space="preserve"> &amp; Malfunction_02</w:t>
+              <w:t>Malfunction_01 &amp; Malfunction_02</w:t>
             </w:r>
           </w:p>
         </w:tc>

</xml_diff>